<commit_message>
created new .rmd with the frequentist analysis of roe deer collisions without the 30 km/h speed class, updated the model table and figures.
</commit_message>
<xml_diff>
--- a/Results/PrelimAnalysisSummary.docx
+++ b/Results/PrelimAnalysisSummary.docx
@@ -95,7 +95,7 @@
     </w:p>
     <w:tbl>
       <w:tblPr>
-        <w:tblW w:w="8100" w:type="dxa"/>
+        <w:tblW w:w="8660" w:type="dxa"/>
         <w:tblBorders>
           <w:top w:val="single" w:sz="4" w:space="0" w:color="auto"/>
           <w:bottom w:val="single" w:sz="4" w:space="0" w:color="auto"/>
@@ -104,10 +104,10 @@
       </w:tblPr>
       <w:tblGrid>
         <w:gridCol w:w="2840"/>
-        <w:gridCol w:w="490"/>
-        <w:gridCol w:w="1260"/>
-        <w:gridCol w:w="1890"/>
-        <w:gridCol w:w="1620"/>
+        <w:gridCol w:w="960"/>
+        <w:gridCol w:w="1220"/>
+        <w:gridCol w:w="1840"/>
+        <w:gridCol w:w="1800"/>
       </w:tblGrid>
       <w:tr>
         <w:trPr>
@@ -122,20 +122,22 @@
             </w:tcBorders>
             <w:shd w:val="clear" w:color="auto" w:fill="auto"/>
             <w:noWrap/>
-            <w:vAlign w:val="center"/>
-            <w:hideMark/>
-          </w:tcPr>
-          <w:p>
-            <w:pPr>
-              <w:rPr>
-                <w:rFonts w:eastAsia="Times New Roman"/>
-                <w:color w:val="000000"/>
-                <w:kern w:val="0"/>
-                <w:szCs w:val="24"/>
-                <w:lang w:eastAsia="en-GB"/>
-                <w14:ligatures w14:val="none"/>
-              </w:rPr>
-            </w:pPr>
+            <w:vAlign w:val="bottom"/>
+            <w:hideMark/>
+          </w:tcPr>
+          <w:p>
+            <w:pPr>
+              <w:spacing w:line="240" w:lineRule="auto"/>
+              <w:rPr>
+                <w:rFonts w:eastAsia="Times New Roman"/>
+                <w:color w:val="000000"/>
+                <w:kern w:val="0"/>
+                <w:szCs w:val="24"/>
+                <w:lang w:eastAsia="en-GB"/>
+                <w14:ligatures w14:val="none"/>
+              </w:rPr>
+            </w:pPr>
+            <w:bookmarkStart w:id="0" w:name="_Hlk152317925"/>
             <w:r>
               <w:rPr>
                 <w:rFonts w:eastAsia="Times New Roman"/>
@@ -162,18 +164,19 @@
         </w:tc>
         <w:tc>
           <w:tcPr>
-            <w:tcW w:w="490" w:type="dxa"/>
+            <w:tcW w:w="960" w:type="dxa"/>
             <w:tcBorders>
               <w:top w:val="single" w:sz="4" w:space="0" w:color="auto"/>
               <w:bottom w:val="single" w:sz="4" w:space="0" w:color="auto"/>
             </w:tcBorders>
             <w:shd w:val="clear" w:color="auto" w:fill="auto"/>
             <w:noWrap/>
-            <w:vAlign w:val="center"/>
-            <w:hideMark/>
-          </w:tcPr>
-          <w:p>
-            <w:pPr>
+            <w:vAlign w:val="bottom"/>
+            <w:hideMark/>
+          </w:tcPr>
+          <w:p>
+            <w:pPr>
+              <w:spacing w:line="240" w:lineRule="auto"/>
               <w:jc w:val="center"/>
               <w:rPr>
                 <w:rFonts w:eastAsia="Times New Roman"/>
@@ -199,18 +202,19 @@
         </w:tc>
         <w:tc>
           <w:tcPr>
-            <w:tcW w:w="1260" w:type="dxa"/>
+            <w:tcW w:w="1220" w:type="dxa"/>
             <w:tcBorders>
               <w:top w:val="single" w:sz="4" w:space="0" w:color="auto"/>
               <w:bottom w:val="single" w:sz="4" w:space="0" w:color="auto"/>
             </w:tcBorders>
             <w:shd w:val="clear" w:color="auto" w:fill="auto"/>
             <w:noWrap/>
-            <w:vAlign w:val="center"/>
-            <w:hideMark/>
-          </w:tcPr>
-          <w:p>
-            <w:pPr>
+            <w:vAlign w:val="bottom"/>
+            <w:hideMark/>
+          </w:tcPr>
+          <w:p>
+            <w:pPr>
+              <w:spacing w:line="240" w:lineRule="auto"/>
               <w:jc w:val="center"/>
               <w:rPr>
                 <w:rFonts w:eastAsia="Times New Roman"/>
@@ -246,6 +250,8 @@
             <w:r>
               <w:rPr>
                 <w:rFonts w:eastAsia="Times New Roman"/>
+                <w:i/>
+                <w:iCs/>
                 <w:color w:val="000000"/>
                 <w:kern w:val="0"/>
                 <w:szCs w:val="24"/>
@@ -259,77 +265,57 @@
         </w:tc>
         <w:tc>
           <w:tcPr>
-            <w:tcW w:w="1890" w:type="dxa"/>
+            <w:tcW w:w="1840" w:type="dxa"/>
             <w:tcBorders>
               <w:top w:val="single" w:sz="4" w:space="0" w:color="auto"/>
               <w:bottom w:val="single" w:sz="4" w:space="0" w:color="auto"/>
             </w:tcBorders>
             <w:shd w:val="clear" w:color="auto" w:fill="auto"/>
             <w:noWrap/>
-            <w:vAlign w:val="center"/>
-            <w:hideMark/>
-          </w:tcPr>
-          <w:p>
-            <w:pPr>
-              <w:jc w:val="center"/>
-              <w:rPr>
-                <w:rFonts w:eastAsia="Times New Roman"/>
-                <w:color w:val="000000"/>
-                <w:kern w:val="0"/>
-                <w:szCs w:val="24"/>
-                <w:lang w:eastAsia="en-GB"/>
-                <w14:ligatures w14:val="none"/>
-              </w:rPr>
-            </w:pPr>
-            <w:r>
-              <w:rPr>
-                <w:rFonts w:eastAsia="Times New Roman"/>
-                <w:color w:val="000000"/>
-                <w:kern w:val="0"/>
-                <w:szCs w:val="24"/>
-                <w:lang w:eastAsia="en-GB"/>
-                <w14:ligatures w14:val="none"/>
-              </w:rPr>
-              <w:t xml:space="preserve">Model </w:t>
-            </w:r>
-            <w:r>
-              <w:rPr>
-                <w:rFonts w:eastAsia="Times New Roman"/>
-                <w:color w:val="000000"/>
-                <w:kern w:val="0"/>
-                <w:szCs w:val="24"/>
-                <w:lang w:eastAsia="en-GB"/>
-                <w14:ligatures w14:val="none"/>
-              </w:rPr>
-              <w:t>l</w:t>
-            </w:r>
-            <w:r>
-              <w:rPr>
-                <w:rFonts w:eastAsia="Times New Roman"/>
-                <w:color w:val="000000"/>
-                <w:kern w:val="0"/>
-                <w:szCs w:val="24"/>
-                <w:lang w:eastAsia="en-GB"/>
-                <w14:ligatures w14:val="none"/>
-              </w:rPr>
-              <w:t>ikelihood</w:t>
-            </w:r>
-          </w:p>
-        </w:tc>
-        <w:tc>
-          <w:tcPr>
-            <w:tcW w:w="1620" w:type="dxa"/>
+            <w:vAlign w:val="bottom"/>
+            <w:hideMark/>
+          </w:tcPr>
+          <w:p>
+            <w:pPr>
+              <w:spacing w:line="240" w:lineRule="auto"/>
+              <w:jc w:val="center"/>
+              <w:rPr>
+                <w:rFonts w:eastAsia="Times New Roman"/>
+                <w:color w:val="000000"/>
+                <w:kern w:val="0"/>
+                <w:szCs w:val="24"/>
+                <w:lang w:eastAsia="en-GB"/>
+                <w14:ligatures w14:val="none"/>
+              </w:rPr>
+            </w:pPr>
+            <w:r>
+              <w:rPr>
+                <w:rFonts w:eastAsia="Times New Roman"/>
+                <w:color w:val="000000"/>
+                <w:kern w:val="0"/>
+                <w:szCs w:val="24"/>
+                <w:lang w:eastAsia="en-GB"/>
+                <w14:ligatures w14:val="none"/>
+              </w:rPr>
+              <w:t>Model Likelihood</w:t>
+            </w:r>
+          </w:p>
+        </w:tc>
+        <w:tc>
+          <w:tcPr>
+            <w:tcW w:w="1800" w:type="dxa"/>
             <w:tcBorders>
               <w:top w:val="single" w:sz="4" w:space="0" w:color="auto"/>
               <w:bottom w:val="single" w:sz="4" w:space="0" w:color="auto"/>
             </w:tcBorders>
             <w:shd w:val="clear" w:color="auto" w:fill="auto"/>
             <w:noWrap/>
-            <w:vAlign w:val="center"/>
-            <w:hideMark/>
-          </w:tcPr>
-          <w:p>
-            <w:pPr>
+            <w:vAlign w:val="bottom"/>
+            <w:hideMark/>
+          </w:tcPr>
+          <w:p>
+            <w:pPr>
+              <w:spacing w:line="240" w:lineRule="auto"/>
               <w:jc w:val="center"/>
               <w:rPr>
                 <w:rFonts w:eastAsia="Times New Roman"/>
@@ -406,7 +392,7 @@
         </w:tc>
         <w:tc>
           <w:tcPr>
-            <w:tcW w:w="490" w:type="dxa"/>
+            <w:tcW w:w="960" w:type="dxa"/>
             <w:tcBorders>
               <w:top w:val="single" w:sz="4" w:space="0" w:color="auto"/>
             </w:tcBorders>
@@ -436,13 +422,13 @@
                 <w:lang w:eastAsia="en-GB"/>
                 <w14:ligatures w14:val="none"/>
               </w:rPr>
-              <w:t>7</w:t>
-            </w:r>
-          </w:p>
-        </w:tc>
-        <w:tc>
-          <w:tcPr>
-            <w:tcW w:w="1260" w:type="dxa"/>
+              <w:t>6</w:t>
+            </w:r>
+          </w:p>
+        </w:tc>
+        <w:tc>
+          <w:tcPr>
+            <w:tcW w:w="1220" w:type="dxa"/>
             <w:tcBorders>
               <w:top w:val="single" w:sz="4" w:space="0" w:color="auto"/>
             </w:tcBorders>
@@ -478,7 +464,7 @@
         </w:tc>
         <w:tc>
           <w:tcPr>
-            <w:tcW w:w="1890" w:type="dxa"/>
+            <w:tcW w:w="1840" w:type="dxa"/>
             <w:tcBorders>
               <w:top w:val="single" w:sz="4" w:space="0" w:color="auto"/>
             </w:tcBorders>
@@ -514,7 +500,7 @@
         </w:tc>
         <w:tc>
           <w:tcPr>
-            <w:tcW w:w="1620" w:type="dxa"/>
+            <w:tcW w:w="1800" w:type="dxa"/>
             <w:tcBorders>
               <w:top w:val="single" w:sz="4" w:space="0" w:color="auto"/>
             </w:tcBorders>
@@ -582,80 +568,80 @@
                 <w:lang w:eastAsia="en-GB"/>
                 <w14:ligatures w14:val="none"/>
               </w:rPr>
-              <w:t>SPEEDf_FULL</w:t>
+              <w:t>SepSPEEDf_FULL_INX</w:t>
             </w:r>
             <w:proofErr w:type="spellEnd"/>
           </w:p>
         </w:tc>
         <w:tc>
           <w:tcPr>
-            <w:tcW w:w="490" w:type="dxa"/>
-            <w:shd w:val="clear" w:color="auto" w:fill="auto"/>
-            <w:noWrap/>
-            <w:vAlign w:val="bottom"/>
-            <w:hideMark/>
-          </w:tcPr>
-          <w:p>
-            <w:pPr>
-              <w:jc w:val="center"/>
-              <w:rPr>
-                <w:rFonts w:eastAsia="Times New Roman"/>
-                <w:color w:val="000000"/>
-                <w:kern w:val="0"/>
-                <w:szCs w:val="24"/>
-                <w:lang w:eastAsia="en-GB"/>
-                <w14:ligatures w14:val="none"/>
-              </w:rPr>
-            </w:pPr>
-            <w:r>
-              <w:rPr>
-                <w:rFonts w:eastAsia="Times New Roman"/>
-                <w:color w:val="000000"/>
-                <w:kern w:val="0"/>
-                <w:szCs w:val="24"/>
-                <w:lang w:eastAsia="en-GB"/>
-                <w14:ligatures w14:val="none"/>
-              </w:rPr>
-              <w:t>10</w:t>
-            </w:r>
-          </w:p>
-        </w:tc>
-        <w:tc>
-          <w:tcPr>
-            <w:tcW w:w="1260" w:type="dxa"/>
-            <w:shd w:val="clear" w:color="auto" w:fill="auto"/>
-            <w:noWrap/>
-            <w:vAlign w:val="bottom"/>
-            <w:hideMark/>
-          </w:tcPr>
-          <w:p>
-            <w:pPr>
-              <w:jc w:val="center"/>
-              <w:rPr>
-                <w:rFonts w:eastAsia="Times New Roman"/>
-                <w:color w:val="000000"/>
-                <w:kern w:val="0"/>
-                <w:szCs w:val="24"/>
-                <w:lang w:eastAsia="en-GB"/>
-                <w14:ligatures w14:val="none"/>
-              </w:rPr>
-            </w:pPr>
-            <w:r>
-              <w:rPr>
-                <w:rFonts w:eastAsia="Times New Roman"/>
-                <w:color w:val="000000"/>
-                <w:kern w:val="0"/>
-                <w:szCs w:val="24"/>
-                <w:lang w:eastAsia="en-GB"/>
-                <w14:ligatures w14:val="none"/>
-              </w:rPr>
-              <w:t>23.04</w:t>
-            </w:r>
-          </w:p>
-        </w:tc>
-        <w:tc>
-          <w:tcPr>
-            <w:tcW w:w="1890" w:type="dxa"/>
+            <w:tcW w:w="960" w:type="dxa"/>
+            <w:shd w:val="clear" w:color="auto" w:fill="auto"/>
+            <w:noWrap/>
+            <w:vAlign w:val="bottom"/>
+            <w:hideMark/>
+          </w:tcPr>
+          <w:p>
+            <w:pPr>
+              <w:jc w:val="center"/>
+              <w:rPr>
+                <w:rFonts w:eastAsia="Times New Roman"/>
+                <w:color w:val="000000"/>
+                <w:kern w:val="0"/>
+                <w:szCs w:val="24"/>
+                <w:lang w:eastAsia="en-GB"/>
+                <w14:ligatures w14:val="none"/>
+              </w:rPr>
+            </w:pPr>
+            <w:r>
+              <w:rPr>
+                <w:rFonts w:eastAsia="Times New Roman"/>
+                <w:color w:val="000000"/>
+                <w:kern w:val="0"/>
+                <w:szCs w:val="24"/>
+                <w:lang w:eastAsia="en-GB"/>
+                <w14:ligatures w14:val="none"/>
+              </w:rPr>
+              <w:t>15</w:t>
+            </w:r>
+          </w:p>
+        </w:tc>
+        <w:tc>
+          <w:tcPr>
+            <w:tcW w:w="1220" w:type="dxa"/>
+            <w:shd w:val="clear" w:color="auto" w:fill="auto"/>
+            <w:noWrap/>
+            <w:vAlign w:val="bottom"/>
+            <w:hideMark/>
+          </w:tcPr>
+          <w:p>
+            <w:pPr>
+              <w:jc w:val="center"/>
+              <w:rPr>
+                <w:rFonts w:eastAsia="Times New Roman"/>
+                <w:color w:val="000000"/>
+                <w:kern w:val="0"/>
+                <w:szCs w:val="24"/>
+                <w:lang w:eastAsia="en-GB"/>
+                <w14:ligatures w14:val="none"/>
+              </w:rPr>
+            </w:pPr>
+            <w:r>
+              <w:rPr>
+                <w:rFonts w:eastAsia="Times New Roman"/>
+                <w:color w:val="000000"/>
+                <w:kern w:val="0"/>
+                <w:szCs w:val="24"/>
+                <w:lang w:eastAsia="en-GB"/>
+                <w14:ligatures w14:val="none"/>
+              </w:rPr>
+              <w:t>24.53</w:t>
+            </w:r>
+          </w:p>
+        </w:tc>
+        <w:tc>
+          <w:tcPr>
+            <w:tcW w:w="1840" w:type="dxa"/>
             <w:shd w:val="clear" w:color="auto" w:fill="auto"/>
             <w:noWrap/>
             <w:vAlign w:val="bottom"/>
@@ -688,7 +674,7 @@
         </w:tc>
         <w:tc>
           <w:tcPr>
-            <w:tcW w:w="1620" w:type="dxa"/>
+            <w:tcW w:w="1800" w:type="dxa"/>
             <w:shd w:val="clear" w:color="auto" w:fill="auto"/>
             <w:noWrap/>
             <w:vAlign w:val="bottom"/>
@@ -753,91 +739,80 @@
                 <w:lang w:eastAsia="en-GB"/>
                 <w14:ligatures w14:val="none"/>
               </w:rPr>
-              <w:t>SPEEDc_DIST</w:t>
+              <w:t>ComSPEEDf_FULL_INX</w:t>
             </w:r>
             <w:proofErr w:type="spellEnd"/>
-            <w:r>
-              <w:rPr>
-                <w:rFonts w:eastAsia="Times New Roman"/>
-                <w:color w:val="000000"/>
-                <w:kern w:val="0"/>
-                <w:szCs w:val="24"/>
-                <w:lang w:eastAsia="en-GB"/>
-                <w14:ligatures w14:val="none"/>
-              </w:rPr>
-              <w:t xml:space="preserve"> FOREST</w:t>
-            </w:r>
-          </w:p>
-        </w:tc>
-        <w:tc>
-          <w:tcPr>
-            <w:tcW w:w="490" w:type="dxa"/>
-            <w:shd w:val="clear" w:color="auto" w:fill="auto"/>
-            <w:noWrap/>
-            <w:vAlign w:val="bottom"/>
-            <w:hideMark/>
-          </w:tcPr>
-          <w:p>
-            <w:pPr>
-              <w:jc w:val="center"/>
-              <w:rPr>
-                <w:rFonts w:eastAsia="Times New Roman"/>
-                <w:color w:val="000000"/>
-                <w:kern w:val="0"/>
-                <w:szCs w:val="24"/>
-                <w:lang w:eastAsia="en-GB"/>
-                <w14:ligatures w14:val="none"/>
-              </w:rPr>
-            </w:pPr>
-            <w:r>
-              <w:rPr>
-                <w:rFonts w:eastAsia="Times New Roman"/>
-                <w:color w:val="000000"/>
-                <w:kern w:val="0"/>
-                <w:szCs w:val="24"/>
-                <w:lang w:eastAsia="en-GB"/>
-                <w14:ligatures w14:val="none"/>
-              </w:rPr>
-              <w:t>6</w:t>
-            </w:r>
-          </w:p>
-        </w:tc>
-        <w:tc>
-          <w:tcPr>
-            <w:tcW w:w="1260" w:type="dxa"/>
-            <w:shd w:val="clear" w:color="auto" w:fill="auto"/>
-            <w:noWrap/>
-            <w:vAlign w:val="bottom"/>
-            <w:hideMark/>
-          </w:tcPr>
-          <w:p>
-            <w:pPr>
-              <w:jc w:val="center"/>
-              <w:rPr>
-                <w:rFonts w:eastAsia="Times New Roman"/>
-                <w:color w:val="000000"/>
-                <w:kern w:val="0"/>
-                <w:szCs w:val="24"/>
-                <w:lang w:eastAsia="en-GB"/>
-                <w14:ligatures w14:val="none"/>
-              </w:rPr>
-            </w:pPr>
-            <w:r>
-              <w:rPr>
-                <w:rFonts w:eastAsia="Times New Roman"/>
-                <w:color w:val="000000"/>
-                <w:kern w:val="0"/>
-                <w:szCs w:val="24"/>
-                <w:lang w:eastAsia="en-GB"/>
-                <w14:ligatures w14:val="none"/>
-              </w:rPr>
-              <w:t>361.27</w:t>
-            </w:r>
-          </w:p>
-        </w:tc>
-        <w:tc>
-          <w:tcPr>
-            <w:tcW w:w="1890" w:type="dxa"/>
+          </w:p>
+        </w:tc>
+        <w:tc>
+          <w:tcPr>
+            <w:tcW w:w="960" w:type="dxa"/>
+            <w:shd w:val="clear" w:color="auto" w:fill="auto"/>
+            <w:noWrap/>
+            <w:vAlign w:val="bottom"/>
+            <w:hideMark/>
+          </w:tcPr>
+          <w:p>
+            <w:pPr>
+              <w:jc w:val="center"/>
+              <w:rPr>
+                <w:rFonts w:eastAsia="Times New Roman"/>
+                <w:color w:val="000000"/>
+                <w:kern w:val="0"/>
+                <w:szCs w:val="24"/>
+                <w:lang w:eastAsia="en-GB"/>
+                <w14:ligatures w14:val="none"/>
+              </w:rPr>
+            </w:pPr>
+            <w:r>
+              <w:rPr>
+                <w:rFonts w:eastAsia="Times New Roman"/>
+                <w:color w:val="000000"/>
+                <w:kern w:val="0"/>
+                <w:szCs w:val="24"/>
+                <w:lang w:eastAsia="en-GB"/>
+                <w14:ligatures w14:val="none"/>
+              </w:rPr>
+              <w:t>13</w:t>
+            </w:r>
+          </w:p>
+        </w:tc>
+        <w:tc>
+          <w:tcPr>
+            <w:tcW w:w="1220" w:type="dxa"/>
+            <w:shd w:val="clear" w:color="auto" w:fill="auto"/>
+            <w:noWrap/>
+            <w:vAlign w:val="bottom"/>
+            <w:hideMark/>
+          </w:tcPr>
+          <w:p>
+            <w:pPr>
+              <w:jc w:val="center"/>
+              <w:rPr>
+                <w:rFonts w:eastAsia="Times New Roman"/>
+                <w:color w:val="000000"/>
+                <w:kern w:val="0"/>
+                <w:szCs w:val="24"/>
+                <w:lang w:eastAsia="en-GB"/>
+                <w14:ligatures w14:val="none"/>
+              </w:rPr>
+            </w:pPr>
+            <w:r>
+              <w:rPr>
+                <w:rFonts w:eastAsia="Times New Roman"/>
+                <w:color w:val="000000"/>
+                <w:kern w:val="0"/>
+                <w:szCs w:val="24"/>
+                <w:lang w:eastAsia="en-GB"/>
+                <w14:ligatures w14:val="none"/>
+              </w:rPr>
+              <w:t>29.41</w:t>
+            </w:r>
+          </w:p>
+        </w:tc>
+        <w:tc>
+          <w:tcPr>
+            <w:tcW w:w="1840" w:type="dxa"/>
             <w:shd w:val="clear" w:color="auto" w:fill="auto"/>
             <w:noWrap/>
             <w:vAlign w:val="bottom"/>
@@ -870,7 +845,7 @@
         </w:tc>
         <w:tc>
           <w:tcPr>
-            <w:tcW w:w="1620" w:type="dxa"/>
+            <w:tcW w:w="1800" w:type="dxa"/>
             <w:shd w:val="clear" w:color="auto" w:fill="auto"/>
             <w:noWrap/>
             <w:vAlign w:val="bottom"/>
@@ -925,88 +900,90 @@
                 <w14:ligatures w14:val="none"/>
               </w:rPr>
             </w:pPr>
-            <w:r>
-              <w:rPr>
-                <w:rFonts w:eastAsia="Times New Roman"/>
-                <w:color w:val="000000"/>
-                <w:kern w:val="0"/>
-                <w:szCs w:val="24"/>
-                <w:lang w:eastAsia="en-GB"/>
-                <w14:ligatures w14:val="none"/>
-              </w:rPr>
-              <w:t>URBAN COVER_DIST FOR</w:t>
-            </w:r>
-          </w:p>
-        </w:tc>
-        <w:tc>
-          <w:tcPr>
-            <w:tcW w:w="490" w:type="dxa"/>
-            <w:shd w:val="clear" w:color="auto" w:fill="auto"/>
-            <w:noWrap/>
-            <w:vAlign w:val="bottom"/>
-            <w:hideMark/>
-          </w:tcPr>
-          <w:p>
-            <w:pPr>
-              <w:jc w:val="center"/>
-              <w:rPr>
-                <w:rFonts w:eastAsia="Times New Roman"/>
-                <w:color w:val="000000"/>
-                <w:kern w:val="0"/>
-                <w:szCs w:val="24"/>
-                <w:lang w:eastAsia="en-GB"/>
-                <w14:ligatures w14:val="none"/>
-              </w:rPr>
-            </w:pPr>
-            <w:r>
-              <w:rPr>
-                <w:rFonts w:eastAsia="Times New Roman"/>
-                <w:color w:val="000000"/>
-                <w:kern w:val="0"/>
-                <w:szCs w:val="24"/>
-                <w:lang w:eastAsia="en-GB"/>
-                <w14:ligatures w14:val="none"/>
-              </w:rPr>
-              <w:t>3</w:t>
-            </w:r>
-          </w:p>
-        </w:tc>
-        <w:tc>
-          <w:tcPr>
-            <w:tcW w:w="1260" w:type="dxa"/>
-            <w:shd w:val="clear" w:color="auto" w:fill="auto"/>
-            <w:noWrap/>
-            <w:vAlign w:val="bottom"/>
-            <w:hideMark/>
-          </w:tcPr>
-          <w:p>
-            <w:pPr>
-              <w:jc w:val="center"/>
-              <w:rPr>
-                <w:rFonts w:eastAsia="Times New Roman"/>
-                <w:color w:val="000000"/>
-                <w:kern w:val="0"/>
-                <w:szCs w:val="24"/>
-                <w:lang w:eastAsia="en-GB"/>
-                <w14:ligatures w14:val="none"/>
-              </w:rPr>
-            </w:pPr>
-            <w:r>
-              <w:rPr>
-                <w:rFonts w:eastAsia="Times New Roman"/>
-                <w:color w:val="000000"/>
-                <w:kern w:val="0"/>
-                <w:szCs w:val="24"/>
-                <w:lang w:eastAsia="en-GB"/>
-                <w14:ligatures w14:val="none"/>
-              </w:rPr>
-              <w:t>378.23</w:t>
-            </w:r>
-          </w:p>
-        </w:tc>
-        <w:tc>
-          <w:tcPr>
-            <w:tcW w:w="1890" w:type="dxa"/>
+            <w:proofErr w:type="spellStart"/>
+            <w:r>
+              <w:rPr>
+                <w:rFonts w:eastAsia="Times New Roman"/>
+                <w:color w:val="000000"/>
+                <w:kern w:val="0"/>
+                <w:szCs w:val="24"/>
+                <w:lang w:eastAsia="en-GB"/>
+                <w14:ligatures w14:val="none"/>
+              </w:rPr>
+              <w:t>SepSPEEDf_FULL</w:t>
+            </w:r>
+            <w:proofErr w:type="spellEnd"/>
+          </w:p>
+        </w:tc>
+        <w:tc>
+          <w:tcPr>
+            <w:tcW w:w="960" w:type="dxa"/>
+            <w:shd w:val="clear" w:color="auto" w:fill="auto"/>
+            <w:noWrap/>
+            <w:vAlign w:val="bottom"/>
+            <w:hideMark/>
+          </w:tcPr>
+          <w:p>
+            <w:pPr>
+              <w:jc w:val="center"/>
+              <w:rPr>
+                <w:rFonts w:eastAsia="Times New Roman"/>
+                <w:color w:val="000000"/>
+                <w:kern w:val="0"/>
+                <w:szCs w:val="24"/>
+                <w:lang w:eastAsia="en-GB"/>
+                <w14:ligatures w14:val="none"/>
+              </w:rPr>
+            </w:pPr>
+            <w:r>
+              <w:rPr>
+                <w:rFonts w:eastAsia="Times New Roman"/>
+                <w:color w:val="000000"/>
+                <w:kern w:val="0"/>
+                <w:szCs w:val="24"/>
+                <w:lang w:eastAsia="en-GB"/>
+                <w14:ligatures w14:val="none"/>
+              </w:rPr>
+              <w:t>10</w:t>
+            </w:r>
+          </w:p>
+        </w:tc>
+        <w:tc>
+          <w:tcPr>
+            <w:tcW w:w="1220" w:type="dxa"/>
+            <w:shd w:val="clear" w:color="auto" w:fill="auto"/>
+            <w:noWrap/>
+            <w:vAlign w:val="bottom"/>
+            <w:hideMark/>
+          </w:tcPr>
+          <w:p>
+            <w:pPr>
+              <w:jc w:val="center"/>
+              <w:rPr>
+                <w:rFonts w:eastAsia="Times New Roman"/>
+                <w:color w:val="000000"/>
+                <w:kern w:val="0"/>
+                <w:szCs w:val="24"/>
+                <w:lang w:eastAsia="en-GB"/>
+                <w14:ligatures w14:val="none"/>
+              </w:rPr>
+            </w:pPr>
+            <w:r>
+              <w:rPr>
+                <w:rFonts w:eastAsia="Times New Roman"/>
+                <w:color w:val="000000"/>
+                <w:kern w:val="0"/>
+                <w:szCs w:val="24"/>
+                <w:lang w:eastAsia="en-GB"/>
+                <w14:ligatures w14:val="none"/>
+              </w:rPr>
+              <w:t>31.17</w:t>
+            </w:r>
+          </w:p>
+        </w:tc>
+        <w:tc>
+          <w:tcPr>
+            <w:tcW w:w="1840" w:type="dxa"/>
             <w:shd w:val="clear" w:color="auto" w:fill="auto"/>
             <w:noWrap/>
             <w:vAlign w:val="bottom"/>
@@ -1039,7 +1016,7 @@
         </w:tc>
         <w:tc>
           <w:tcPr>
-            <w:tcW w:w="1620" w:type="dxa"/>
+            <w:tcW w:w="1800" w:type="dxa"/>
             <w:shd w:val="clear" w:color="auto" w:fill="auto"/>
             <w:noWrap/>
             <w:vAlign w:val="bottom"/>
@@ -1104,80 +1081,80 @@
                 <w:lang w:eastAsia="en-GB"/>
                 <w14:ligatures w14:val="none"/>
               </w:rPr>
-              <w:t>SPEEDf_TRAFFIC</w:t>
+              <w:t>ComSPEEDf_FULL</w:t>
             </w:r>
             <w:proofErr w:type="spellEnd"/>
           </w:p>
         </w:tc>
         <w:tc>
           <w:tcPr>
-            <w:tcW w:w="490" w:type="dxa"/>
-            <w:shd w:val="clear" w:color="auto" w:fill="auto"/>
-            <w:noWrap/>
-            <w:vAlign w:val="bottom"/>
-            <w:hideMark/>
-          </w:tcPr>
-          <w:p>
-            <w:pPr>
-              <w:jc w:val="center"/>
-              <w:rPr>
-                <w:rFonts w:eastAsia="Times New Roman"/>
-                <w:color w:val="000000"/>
-                <w:kern w:val="0"/>
-                <w:szCs w:val="24"/>
-                <w:lang w:eastAsia="en-GB"/>
-                <w14:ligatures w14:val="none"/>
-              </w:rPr>
-            </w:pPr>
-            <w:r>
-              <w:rPr>
-                <w:rFonts w:eastAsia="Times New Roman"/>
-                <w:color w:val="000000"/>
-                <w:kern w:val="0"/>
-                <w:szCs w:val="24"/>
-                <w:lang w:eastAsia="en-GB"/>
-                <w14:ligatures w14:val="none"/>
-              </w:rPr>
-              <w:t>6</w:t>
-            </w:r>
-          </w:p>
-        </w:tc>
-        <w:tc>
-          <w:tcPr>
-            <w:tcW w:w="1260" w:type="dxa"/>
-            <w:shd w:val="clear" w:color="auto" w:fill="auto"/>
-            <w:noWrap/>
-            <w:vAlign w:val="bottom"/>
-            <w:hideMark/>
-          </w:tcPr>
-          <w:p>
-            <w:pPr>
-              <w:jc w:val="center"/>
-              <w:rPr>
-                <w:rFonts w:eastAsia="Times New Roman"/>
-                <w:color w:val="000000"/>
-                <w:kern w:val="0"/>
-                <w:szCs w:val="24"/>
-                <w:lang w:eastAsia="en-GB"/>
-                <w14:ligatures w14:val="none"/>
-              </w:rPr>
-            </w:pPr>
-            <w:r>
-              <w:rPr>
-                <w:rFonts w:eastAsia="Times New Roman"/>
-                <w:color w:val="000000"/>
-                <w:kern w:val="0"/>
-                <w:szCs w:val="24"/>
-                <w:lang w:eastAsia="en-GB"/>
-                <w14:ligatures w14:val="none"/>
-              </w:rPr>
-              <w:t>602.54</w:t>
-            </w:r>
-          </w:p>
-        </w:tc>
-        <w:tc>
-          <w:tcPr>
-            <w:tcW w:w="1890" w:type="dxa"/>
+            <w:tcW w:w="960" w:type="dxa"/>
+            <w:shd w:val="clear" w:color="auto" w:fill="auto"/>
+            <w:noWrap/>
+            <w:vAlign w:val="bottom"/>
+            <w:hideMark/>
+          </w:tcPr>
+          <w:p>
+            <w:pPr>
+              <w:jc w:val="center"/>
+              <w:rPr>
+                <w:rFonts w:eastAsia="Times New Roman"/>
+                <w:color w:val="000000"/>
+                <w:kern w:val="0"/>
+                <w:szCs w:val="24"/>
+                <w:lang w:eastAsia="en-GB"/>
+                <w14:ligatures w14:val="none"/>
+              </w:rPr>
+            </w:pPr>
+            <w:r>
+              <w:rPr>
+                <w:rFonts w:eastAsia="Times New Roman"/>
+                <w:color w:val="000000"/>
+                <w:kern w:val="0"/>
+                <w:szCs w:val="24"/>
+                <w:lang w:eastAsia="en-GB"/>
+                <w14:ligatures w14:val="none"/>
+              </w:rPr>
+              <w:t>9</w:t>
+            </w:r>
+          </w:p>
+        </w:tc>
+        <w:tc>
+          <w:tcPr>
+            <w:tcW w:w="1220" w:type="dxa"/>
+            <w:shd w:val="clear" w:color="auto" w:fill="auto"/>
+            <w:noWrap/>
+            <w:vAlign w:val="bottom"/>
+            <w:hideMark/>
+          </w:tcPr>
+          <w:p>
+            <w:pPr>
+              <w:jc w:val="center"/>
+              <w:rPr>
+                <w:rFonts w:eastAsia="Times New Roman"/>
+                <w:color w:val="000000"/>
+                <w:kern w:val="0"/>
+                <w:szCs w:val="24"/>
+                <w:lang w:eastAsia="en-GB"/>
+                <w14:ligatures w14:val="none"/>
+              </w:rPr>
+            </w:pPr>
+            <w:r>
+              <w:rPr>
+                <w:rFonts w:eastAsia="Times New Roman"/>
+                <w:color w:val="000000"/>
+                <w:kern w:val="0"/>
+                <w:szCs w:val="24"/>
+                <w:lang w:eastAsia="en-GB"/>
+                <w14:ligatures w14:val="none"/>
+              </w:rPr>
+              <w:t>38.21</w:t>
+            </w:r>
+          </w:p>
+        </w:tc>
+        <w:tc>
+          <w:tcPr>
+            <w:tcW w:w="1840" w:type="dxa"/>
             <w:shd w:val="clear" w:color="auto" w:fill="auto"/>
             <w:noWrap/>
             <w:vAlign w:val="bottom"/>
@@ -1210,7 +1187,7 @@
         </w:tc>
         <w:tc>
           <w:tcPr>
-            <w:tcW w:w="1620" w:type="dxa"/>
+            <w:tcW w:w="1800" w:type="dxa"/>
             <w:shd w:val="clear" w:color="auto" w:fill="auto"/>
             <w:noWrap/>
             <w:vAlign w:val="bottom"/>
@@ -1275,7 +1252,7 @@
                 <w:lang w:eastAsia="en-GB"/>
                 <w14:ligatures w14:val="none"/>
               </w:rPr>
-              <w:t>SPEEDf_FOREST</w:t>
+              <w:t>SPEEDc_DIST</w:t>
             </w:r>
             <w:proofErr w:type="spellEnd"/>
             <w:r>
@@ -1287,13 +1264,13 @@
                 <w:lang w:eastAsia="en-GB"/>
                 <w14:ligatures w14:val="none"/>
               </w:rPr>
-              <w:t xml:space="preserve"> COVER</w:t>
-            </w:r>
-          </w:p>
-        </w:tc>
-        <w:tc>
-          <w:tcPr>
-            <w:tcW w:w="490" w:type="dxa"/>
+              <w:t xml:space="preserve"> FOREST</w:t>
+            </w:r>
+          </w:p>
+        </w:tc>
+        <w:tc>
+          <w:tcPr>
+            <w:tcW w:w="960" w:type="dxa"/>
             <w:shd w:val="clear" w:color="auto" w:fill="auto"/>
             <w:noWrap/>
             <w:vAlign w:val="bottom"/>
@@ -1326,40 +1303,40 @@
         </w:tc>
         <w:tc>
           <w:tcPr>
-            <w:tcW w:w="1260" w:type="dxa"/>
-            <w:shd w:val="clear" w:color="auto" w:fill="auto"/>
-            <w:noWrap/>
-            <w:vAlign w:val="bottom"/>
-            <w:hideMark/>
-          </w:tcPr>
-          <w:p>
-            <w:pPr>
-              <w:jc w:val="center"/>
-              <w:rPr>
-                <w:rFonts w:eastAsia="Times New Roman"/>
-                <w:color w:val="000000"/>
-                <w:kern w:val="0"/>
-                <w:szCs w:val="24"/>
-                <w:lang w:eastAsia="en-GB"/>
-                <w14:ligatures w14:val="none"/>
-              </w:rPr>
-            </w:pPr>
-            <w:r>
-              <w:rPr>
-                <w:rFonts w:eastAsia="Times New Roman"/>
-                <w:color w:val="000000"/>
-                <w:kern w:val="0"/>
-                <w:szCs w:val="24"/>
-                <w:lang w:eastAsia="en-GB"/>
-                <w14:ligatures w14:val="none"/>
-              </w:rPr>
-              <w:t>611.20</w:t>
-            </w:r>
-          </w:p>
-        </w:tc>
-        <w:tc>
-          <w:tcPr>
-            <w:tcW w:w="1890" w:type="dxa"/>
+            <w:tcW w:w="1220" w:type="dxa"/>
+            <w:shd w:val="clear" w:color="auto" w:fill="auto"/>
+            <w:noWrap/>
+            <w:vAlign w:val="bottom"/>
+            <w:hideMark/>
+          </w:tcPr>
+          <w:p>
+            <w:pPr>
+              <w:jc w:val="center"/>
+              <w:rPr>
+                <w:rFonts w:eastAsia="Times New Roman"/>
+                <w:color w:val="000000"/>
+                <w:kern w:val="0"/>
+                <w:szCs w:val="24"/>
+                <w:lang w:eastAsia="en-GB"/>
+                <w14:ligatures w14:val="none"/>
+              </w:rPr>
+            </w:pPr>
+            <w:r>
+              <w:rPr>
+                <w:rFonts w:eastAsia="Times New Roman"/>
+                <w:color w:val="000000"/>
+                <w:kern w:val="0"/>
+                <w:szCs w:val="24"/>
+                <w:lang w:eastAsia="en-GB"/>
+                <w14:ligatures w14:val="none"/>
+              </w:rPr>
+              <w:t>320.33</w:t>
+            </w:r>
+          </w:p>
+        </w:tc>
+        <w:tc>
+          <w:tcPr>
+            <w:tcW w:w="1840" w:type="dxa"/>
             <w:shd w:val="clear" w:color="auto" w:fill="auto"/>
             <w:noWrap/>
             <w:vAlign w:val="bottom"/>
@@ -1392,7 +1369,7 @@
         </w:tc>
         <w:tc>
           <w:tcPr>
-            <w:tcW w:w="1620" w:type="dxa"/>
+            <w:tcW w:w="1800" w:type="dxa"/>
             <w:shd w:val="clear" w:color="auto" w:fill="auto"/>
             <w:noWrap/>
             <w:vAlign w:val="bottom"/>
@@ -1456,79 +1433,79 @@
                 <w:lang w:eastAsia="en-GB"/>
                 <w14:ligatures w14:val="none"/>
               </w:rPr>
-              <w:t>DIST FOREST</w:t>
-            </w:r>
-          </w:p>
-        </w:tc>
-        <w:tc>
-          <w:tcPr>
-            <w:tcW w:w="490" w:type="dxa"/>
-            <w:shd w:val="clear" w:color="auto" w:fill="auto"/>
-            <w:noWrap/>
-            <w:vAlign w:val="bottom"/>
-            <w:hideMark/>
-          </w:tcPr>
-          <w:p>
-            <w:pPr>
-              <w:jc w:val="center"/>
-              <w:rPr>
-                <w:rFonts w:eastAsia="Times New Roman"/>
-                <w:color w:val="000000"/>
-                <w:kern w:val="0"/>
-                <w:szCs w:val="24"/>
-                <w:lang w:eastAsia="en-GB"/>
-                <w14:ligatures w14:val="none"/>
-              </w:rPr>
-            </w:pPr>
-            <w:r>
-              <w:rPr>
-                <w:rFonts w:eastAsia="Times New Roman"/>
-                <w:color w:val="000000"/>
-                <w:kern w:val="0"/>
-                <w:szCs w:val="24"/>
-                <w:lang w:eastAsia="en-GB"/>
-                <w14:ligatures w14:val="none"/>
-              </w:rPr>
-              <w:t>2</w:t>
-            </w:r>
-          </w:p>
-        </w:tc>
-        <w:tc>
-          <w:tcPr>
-            <w:tcW w:w="1260" w:type="dxa"/>
-            <w:shd w:val="clear" w:color="auto" w:fill="auto"/>
-            <w:noWrap/>
-            <w:vAlign w:val="bottom"/>
-            <w:hideMark/>
-          </w:tcPr>
-          <w:p>
-            <w:pPr>
-              <w:jc w:val="center"/>
-              <w:rPr>
-                <w:rFonts w:eastAsia="Times New Roman"/>
-                <w:color w:val="000000"/>
-                <w:kern w:val="0"/>
-                <w:szCs w:val="24"/>
-                <w:lang w:eastAsia="en-GB"/>
-                <w14:ligatures w14:val="none"/>
-              </w:rPr>
-            </w:pPr>
-            <w:r>
-              <w:rPr>
-                <w:rFonts w:eastAsia="Times New Roman"/>
-                <w:color w:val="000000"/>
-                <w:kern w:val="0"/>
-                <w:szCs w:val="24"/>
-                <w:lang w:eastAsia="en-GB"/>
-                <w14:ligatures w14:val="none"/>
-              </w:rPr>
-              <w:t>633.22</w:t>
-            </w:r>
-          </w:p>
-        </w:tc>
-        <w:tc>
-          <w:tcPr>
-            <w:tcW w:w="1890" w:type="dxa"/>
+              <w:t>URBAN COVER_DIST FOR</w:t>
+            </w:r>
+          </w:p>
+        </w:tc>
+        <w:tc>
+          <w:tcPr>
+            <w:tcW w:w="960" w:type="dxa"/>
+            <w:shd w:val="clear" w:color="auto" w:fill="auto"/>
+            <w:noWrap/>
+            <w:vAlign w:val="bottom"/>
+            <w:hideMark/>
+          </w:tcPr>
+          <w:p>
+            <w:pPr>
+              <w:jc w:val="center"/>
+              <w:rPr>
+                <w:rFonts w:eastAsia="Times New Roman"/>
+                <w:color w:val="000000"/>
+                <w:kern w:val="0"/>
+                <w:szCs w:val="24"/>
+                <w:lang w:eastAsia="en-GB"/>
+                <w14:ligatures w14:val="none"/>
+              </w:rPr>
+            </w:pPr>
+            <w:r>
+              <w:rPr>
+                <w:rFonts w:eastAsia="Times New Roman"/>
+                <w:color w:val="000000"/>
+                <w:kern w:val="0"/>
+                <w:szCs w:val="24"/>
+                <w:lang w:eastAsia="en-GB"/>
+                <w14:ligatures w14:val="none"/>
+              </w:rPr>
+              <w:t>3</w:t>
+            </w:r>
+          </w:p>
+        </w:tc>
+        <w:tc>
+          <w:tcPr>
+            <w:tcW w:w="1220" w:type="dxa"/>
+            <w:shd w:val="clear" w:color="auto" w:fill="auto"/>
+            <w:noWrap/>
+            <w:vAlign w:val="bottom"/>
+            <w:hideMark/>
+          </w:tcPr>
+          <w:p>
+            <w:pPr>
+              <w:jc w:val="center"/>
+              <w:rPr>
+                <w:rFonts w:eastAsia="Times New Roman"/>
+                <w:color w:val="000000"/>
+                <w:kern w:val="0"/>
+                <w:szCs w:val="24"/>
+                <w:lang w:eastAsia="en-GB"/>
+                <w14:ligatures w14:val="none"/>
+              </w:rPr>
+            </w:pPr>
+            <w:r>
+              <w:rPr>
+                <w:rFonts w:eastAsia="Times New Roman"/>
+                <w:color w:val="000000"/>
+                <w:kern w:val="0"/>
+                <w:szCs w:val="24"/>
+                <w:lang w:eastAsia="en-GB"/>
+                <w14:ligatures w14:val="none"/>
+              </w:rPr>
+              <w:t>337.29</w:t>
+            </w:r>
+          </w:p>
+        </w:tc>
+        <w:tc>
+          <w:tcPr>
+            <w:tcW w:w="1840" w:type="dxa"/>
             <w:shd w:val="clear" w:color="auto" w:fill="auto"/>
             <w:noWrap/>
             <w:vAlign w:val="bottom"/>
@@ -1561,7 +1538,7 @@
         </w:tc>
         <w:tc>
           <w:tcPr>
-            <w:tcW w:w="1620" w:type="dxa"/>
+            <w:tcW w:w="1800" w:type="dxa"/>
             <w:shd w:val="clear" w:color="auto" w:fill="auto"/>
             <w:noWrap/>
             <w:vAlign w:val="bottom"/>
@@ -1626,6 +1603,528 @@
                 <w:lang w:eastAsia="en-GB"/>
                 <w14:ligatures w14:val="none"/>
               </w:rPr>
+              <w:t>SPEEDf_TRAFFIC</w:t>
+            </w:r>
+            <w:proofErr w:type="spellEnd"/>
+          </w:p>
+        </w:tc>
+        <w:tc>
+          <w:tcPr>
+            <w:tcW w:w="960" w:type="dxa"/>
+            <w:shd w:val="clear" w:color="auto" w:fill="auto"/>
+            <w:noWrap/>
+            <w:vAlign w:val="bottom"/>
+            <w:hideMark/>
+          </w:tcPr>
+          <w:p>
+            <w:pPr>
+              <w:jc w:val="center"/>
+              <w:rPr>
+                <w:rFonts w:eastAsia="Times New Roman"/>
+                <w:color w:val="000000"/>
+                <w:kern w:val="0"/>
+                <w:szCs w:val="24"/>
+                <w:lang w:eastAsia="en-GB"/>
+                <w14:ligatures w14:val="none"/>
+              </w:rPr>
+            </w:pPr>
+            <w:r>
+              <w:rPr>
+                <w:rFonts w:eastAsia="Times New Roman"/>
+                <w:color w:val="000000"/>
+                <w:kern w:val="0"/>
+                <w:szCs w:val="24"/>
+                <w:lang w:eastAsia="en-GB"/>
+                <w14:ligatures w14:val="none"/>
+              </w:rPr>
+              <w:t>6</w:t>
+            </w:r>
+          </w:p>
+        </w:tc>
+        <w:tc>
+          <w:tcPr>
+            <w:tcW w:w="1220" w:type="dxa"/>
+            <w:shd w:val="clear" w:color="auto" w:fill="auto"/>
+            <w:noWrap/>
+            <w:vAlign w:val="bottom"/>
+            <w:hideMark/>
+          </w:tcPr>
+          <w:p>
+            <w:pPr>
+              <w:jc w:val="center"/>
+              <w:rPr>
+                <w:rFonts w:eastAsia="Times New Roman"/>
+                <w:color w:val="000000"/>
+                <w:kern w:val="0"/>
+                <w:szCs w:val="24"/>
+                <w:lang w:eastAsia="en-GB"/>
+                <w14:ligatures w14:val="none"/>
+              </w:rPr>
+            </w:pPr>
+            <w:r>
+              <w:rPr>
+                <w:rFonts w:eastAsia="Times New Roman"/>
+                <w:color w:val="000000"/>
+                <w:kern w:val="0"/>
+                <w:szCs w:val="24"/>
+                <w:lang w:eastAsia="en-GB"/>
+                <w14:ligatures w14:val="none"/>
+              </w:rPr>
+              <w:t>561.60</w:t>
+            </w:r>
+          </w:p>
+        </w:tc>
+        <w:tc>
+          <w:tcPr>
+            <w:tcW w:w="1840" w:type="dxa"/>
+            <w:shd w:val="clear" w:color="auto" w:fill="auto"/>
+            <w:noWrap/>
+            <w:vAlign w:val="bottom"/>
+            <w:hideMark/>
+          </w:tcPr>
+          <w:p>
+            <w:pPr>
+              <w:jc w:val="center"/>
+              <w:rPr>
+                <w:rFonts w:eastAsia="Times New Roman"/>
+                <w:color w:val="000000"/>
+                <w:kern w:val="0"/>
+                <w:szCs w:val="24"/>
+                <w:lang w:eastAsia="en-GB"/>
+                <w14:ligatures w14:val="none"/>
+              </w:rPr>
+            </w:pPr>
+            <w:r>
+              <w:rPr>
+                <w:rFonts w:eastAsia="Times New Roman"/>
+                <w:color w:val="000000"/>
+                <w:kern w:val="0"/>
+                <w:szCs w:val="24"/>
+                <w:lang w:eastAsia="en-GB"/>
+                <w14:ligatures w14:val="none"/>
+              </w:rPr>
+              <w:t>0.00</w:t>
+            </w:r>
+          </w:p>
+        </w:tc>
+        <w:tc>
+          <w:tcPr>
+            <w:tcW w:w="1800" w:type="dxa"/>
+            <w:shd w:val="clear" w:color="auto" w:fill="auto"/>
+            <w:noWrap/>
+            <w:vAlign w:val="bottom"/>
+            <w:hideMark/>
+          </w:tcPr>
+          <w:p>
+            <w:pPr>
+              <w:jc w:val="center"/>
+              <w:rPr>
+                <w:rFonts w:eastAsia="Times New Roman"/>
+                <w:color w:val="000000"/>
+                <w:kern w:val="0"/>
+                <w:szCs w:val="24"/>
+                <w:lang w:eastAsia="en-GB"/>
+                <w14:ligatures w14:val="none"/>
+              </w:rPr>
+            </w:pPr>
+            <w:r>
+              <w:rPr>
+                <w:rFonts w:eastAsia="Times New Roman"/>
+                <w:color w:val="000000"/>
+                <w:kern w:val="0"/>
+                <w:szCs w:val="24"/>
+                <w:lang w:eastAsia="en-GB"/>
+                <w14:ligatures w14:val="none"/>
+              </w:rPr>
+              <w:t>0.00</w:t>
+            </w:r>
+          </w:p>
+        </w:tc>
+      </w:tr>
+      <w:tr>
+        <w:trPr>
+          <w:trHeight w:val="300"/>
+        </w:trPr>
+        <w:tc>
+          <w:tcPr>
+            <w:tcW w:w="2840" w:type="dxa"/>
+            <w:shd w:val="clear" w:color="auto" w:fill="auto"/>
+            <w:noWrap/>
+            <w:vAlign w:val="bottom"/>
+            <w:hideMark/>
+          </w:tcPr>
+          <w:p>
+            <w:pPr>
+              <w:rPr>
+                <w:rFonts w:eastAsia="Times New Roman"/>
+                <w:color w:val="000000"/>
+                <w:kern w:val="0"/>
+                <w:szCs w:val="24"/>
+                <w:lang w:eastAsia="en-GB"/>
+                <w14:ligatures w14:val="none"/>
+              </w:rPr>
+            </w:pPr>
+            <w:proofErr w:type="spellStart"/>
+            <w:r>
+              <w:rPr>
+                <w:rFonts w:eastAsia="Times New Roman"/>
+                <w:color w:val="000000"/>
+                <w:kern w:val="0"/>
+                <w:szCs w:val="24"/>
+                <w:lang w:eastAsia="en-GB"/>
+                <w14:ligatures w14:val="none"/>
+              </w:rPr>
+              <w:t>SPEEDf_FOREST</w:t>
+            </w:r>
+            <w:proofErr w:type="spellEnd"/>
+            <w:r>
+              <w:rPr>
+                <w:rFonts w:eastAsia="Times New Roman"/>
+                <w:color w:val="000000"/>
+                <w:kern w:val="0"/>
+                <w:szCs w:val="24"/>
+                <w:lang w:eastAsia="en-GB"/>
+                <w14:ligatures w14:val="none"/>
+              </w:rPr>
+              <w:t xml:space="preserve"> COVER</w:t>
+            </w:r>
+          </w:p>
+        </w:tc>
+        <w:tc>
+          <w:tcPr>
+            <w:tcW w:w="960" w:type="dxa"/>
+            <w:shd w:val="clear" w:color="auto" w:fill="auto"/>
+            <w:noWrap/>
+            <w:vAlign w:val="bottom"/>
+            <w:hideMark/>
+          </w:tcPr>
+          <w:p>
+            <w:pPr>
+              <w:jc w:val="center"/>
+              <w:rPr>
+                <w:rFonts w:eastAsia="Times New Roman"/>
+                <w:color w:val="000000"/>
+                <w:kern w:val="0"/>
+                <w:szCs w:val="24"/>
+                <w:lang w:eastAsia="en-GB"/>
+                <w14:ligatures w14:val="none"/>
+              </w:rPr>
+            </w:pPr>
+            <w:r>
+              <w:rPr>
+                <w:rFonts w:eastAsia="Times New Roman"/>
+                <w:color w:val="000000"/>
+                <w:kern w:val="0"/>
+                <w:szCs w:val="24"/>
+                <w:lang w:eastAsia="en-GB"/>
+                <w14:ligatures w14:val="none"/>
+              </w:rPr>
+              <w:t>6</w:t>
+            </w:r>
+          </w:p>
+        </w:tc>
+        <w:tc>
+          <w:tcPr>
+            <w:tcW w:w="1220" w:type="dxa"/>
+            <w:shd w:val="clear" w:color="auto" w:fill="auto"/>
+            <w:noWrap/>
+            <w:vAlign w:val="bottom"/>
+            <w:hideMark/>
+          </w:tcPr>
+          <w:p>
+            <w:pPr>
+              <w:jc w:val="center"/>
+              <w:rPr>
+                <w:rFonts w:eastAsia="Times New Roman"/>
+                <w:color w:val="000000"/>
+                <w:kern w:val="0"/>
+                <w:szCs w:val="24"/>
+                <w:lang w:eastAsia="en-GB"/>
+                <w14:ligatures w14:val="none"/>
+              </w:rPr>
+            </w:pPr>
+            <w:r>
+              <w:rPr>
+                <w:rFonts w:eastAsia="Times New Roman"/>
+                <w:color w:val="000000"/>
+                <w:kern w:val="0"/>
+                <w:szCs w:val="24"/>
+                <w:lang w:eastAsia="en-GB"/>
+                <w14:ligatures w14:val="none"/>
+              </w:rPr>
+              <w:t>570.26</w:t>
+            </w:r>
+          </w:p>
+        </w:tc>
+        <w:tc>
+          <w:tcPr>
+            <w:tcW w:w="1840" w:type="dxa"/>
+            <w:shd w:val="clear" w:color="auto" w:fill="auto"/>
+            <w:noWrap/>
+            <w:vAlign w:val="bottom"/>
+            <w:hideMark/>
+          </w:tcPr>
+          <w:p>
+            <w:pPr>
+              <w:jc w:val="center"/>
+              <w:rPr>
+                <w:rFonts w:eastAsia="Times New Roman"/>
+                <w:color w:val="000000"/>
+                <w:kern w:val="0"/>
+                <w:szCs w:val="24"/>
+                <w:lang w:eastAsia="en-GB"/>
+                <w14:ligatures w14:val="none"/>
+              </w:rPr>
+            </w:pPr>
+            <w:r>
+              <w:rPr>
+                <w:rFonts w:eastAsia="Times New Roman"/>
+                <w:color w:val="000000"/>
+                <w:kern w:val="0"/>
+                <w:szCs w:val="24"/>
+                <w:lang w:eastAsia="en-GB"/>
+                <w14:ligatures w14:val="none"/>
+              </w:rPr>
+              <w:t>0.00</w:t>
+            </w:r>
+          </w:p>
+        </w:tc>
+        <w:tc>
+          <w:tcPr>
+            <w:tcW w:w="1800" w:type="dxa"/>
+            <w:shd w:val="clear" w:color="auto" w:fill="auto"/>
+            <w:noWrap/>
+            <w:vAlign w:val="bottom"/>
+            <w:hideMark/>
+          </w:tcPr>
+          <w:p>
+            <w:pPr>
+              <w:jc w:val="center"/>
+              <w:rPr>
+                <w:rFonts w:eastAsia="Times New Roman"/>
+                <w:color w:val="000000"/>
+                <w:kern w:val="0"/>
+                <w:szCs w:val="24"/>
+                <w:lang w:eastAsia="en-GB"/>
+                <w14:ligatures w14:val="none"/>
+              </w:rPr>
+            </w:pPr>
+            <w:r>
+              <w:rPr>
+                <w:rFonts w:eastAsia="Times New Roman"/>
+                <w:color w:val="000000"/>
+                <w:kern w:val="0"/>
+                <w:szCs w:val="24"/>
+                <w:lang w:eastAsia="en-GB"/>
+                <w14:ligatures w14:val="none"/>
+              </w:rPr>
+              <w:t>0.00</w:t>
+            </w:r>
+          </w:p>
+        </w:tc>
+      </w:tr>
+      <w:tr>
+        <w:trPr>
+          <w:trHeight w:val="300"/>
+        </w:trPr>
+        <w:tc>
+          <w:tcPr>
+            <w:tcW w:w="2840" w:type="dxa"/>
+            <w:shd w:val="clear" w:color="auto" w:fill="auto"/>
+            <w:noWrap/>
+            <w:vAlign w:val="bottom"/>
+            <w:hideMark/>
+          </w:tcPr>
+          <w:p>
+            <w:pPr>
+              <w:rPr>
+                <w:rFonts w:eastAsia="Times New Roman"/>
+                <w:color w:val="000000"/>
+                <w:kern w:val="0"/>
+                <w:szCs w:val="24"/>
+                <w:lang w:eastAsia="en-GB"/>
+                <w14:ligatures w14:val="none"/>
+              </w:rPr>
+            </w:pPr>
+            <w:r>
+              <w:rPr>
+                <w:rFonts w:eastAsia="Times New Roman"/>
+                <w:color w:val="000000"/>
+                <w:kern w:val="0"/>
+                <w:szCs w:val="24"/>
+                <w:lang w:eastAsia="en-GB"/>
+                <w14:ligatures w14:val="none"/>
+              </w:rPr>
+              <w:t>DIST FOREST</w:t>
+            </w:r>
+          </w:p>
+        </w:tc>
+        <w:tc>
+          <w:tcPr>
+            <w:tcW w:w="960" w:type="dxa"/>
+            <w:shd w:val="clear" w:color="auto" w:fill="auto"/>
+            <w:noWrap/>
+            <w:vAlign w:val="bottom"/>
+            <w:hideMark/>
+          </w:tcPr>
+          <w:p>
+            <w:pPr>
+              <w:jc w:val="center"/>
+              <w:rPr>
+                <w:rFonts w:eastAsia="Times New Roman"/>
+                <w:color w:val="000000"/>
+                <w:kern w:val="0"/>
+                <w:szCs w:val="24"/>
+                <w:lang w:eastAsia="en-GB"/>
+                <w14:ligatures w14:val="none"/>
+              </w:rPr>
+            </w:pPr>
+            <w:r>
+              <w:rPr>
+                <w:rFonts w:eastAsia="Times New Roman"/>
+                <w:color w:val="000000"/>
+                <w:kern w:val="0"/>
+                <w:szCs w:val="24"/>
+                <w:lang w:eastAsia="en-GB"/>
+                <w14:ligatures w14:val="none"/>
+              </w:rPr>
+              <w:t>2</w:t>
+            </w:r>
+          </w:p>
+        </w:tc>
+        <w:tc>
+          <w:tcPr>
+            <w:tcW w:w="1220" w:type="dxa"/>
+            <w:shd w:val="clear" w:color="auto" w:fill="auto"/>
+            <w:noWrap/>
+            <w:vAlign w:val="bottom"/>
+            <w:hideMark/>
+          </w:tcPr>
+          <w:p>
+            <w:pPr>
+              <w:jc w:val="center"/>
+              <w:rPr>
+                <w:rFonts w:eastAsia="Times New Roman"/>
+                <w:color w:val="000000"/>
+                <w:kern w:val="0"/>
+                <w:szCs w:val="24"/>
+                <w:lang w:eastAsia="en-GB"/>
+                <w14:ligatures w14:val="none"/>
+              </w:rPr>
+            </w:pPr>
+            <w:r>
+              <w:rPr>
+                <w:rFonts w:eastAsia="Times New Roman"/>
+                <w:color w:val="000000"/>
+                <w:kern w:val="0"/>
+                <w:szCs w:val="24"/>
+                <w:lang w:eastAsia="en-GB"/>
+                <w14:ligatures w14:val="none"/>
+              </w:rPr>
+              <w:t>592.28</w:t>
+            </w:r>
+          </w:p>
+        </w:tc>
+        <w:tc>
+          <w:tcPr>
+            <w:tcW w:w="1840" w:type="dxa"/>
+            <w:shd w:val="clear" w:color="auto" w:fill="auto"/>
+            <w:noWrap/>
+            <w:vAlign w:val="bottom"/>
+            <w:hideMark/>
+          </w:tcPr>
+          <w:p>
+            <w:pPr>
+              <w:jc w:val="center"/>
+              <w:rPr>
+                <w:rFonts w:eastAsia="Times New Roman"/>
+                <w:color w:val="000000"/>
+                <w:kern w:val="0"/>
+                <w:szCs w:val="24"/>
+                <w:lang w:eastAsia="en-GB"/>
+                <w14:ligatures w14:val="none"/>
+              </w:rPr>
+            </w:pPr>
+            <w:r>
+              <w:rPr>
+                <w:rFonts w:eastAsia="Times New Roman"/>
+                <w:color w:val="000000"/>
+                <w:kern w:val="0"/>
+                <w:szCs w:val="24"/>
+                <w:lang w:eastAsia="en-GB"/>
+                <w14:ligatures w14:val="none"/>
+              </w:rPr>
+              <w:t>0.00</w:t>
+            </w:r>
+          </w:p>
+        </w:tc>
+        <w:tc>
+          <w:tcPr>
+            <w:tcW w:w="1800" w:type="dxa"/>
+            <w:shd w:val="clear" w:color="auto" w:fill="auto"/>
+            <w:noWrap/>
+            <w:vAlign w:val="bottom"/>
+            <w:hideMark/>
+          </w:tcPr>
+          <w:p>
+            <w:pPr>
+              <w:jc w:val="center"/>
+              <w:rPr>
+                <w:rFonts w:eastAsia="Times New Roman"/>
+                <w:color w:val="000000"/>
+                <w:kern w:val="0"/>
+                <w:szCs w:val="24"/>
+                <w:lang w:eastAsia="en-GB"/>
+                <w14:ligatures w14:val="none"/>
+              </w:rPr>
+            </w:pPr>
+            <w:r>
+              <w:rPr>
+                <w:rFonts w:eastAsia="Times New Roman"/>
+                <w:color w:val="000000"/>
+                <w:kern w:val="0"/>
+                <w:szCs w:val="24"/>
+                <w:lang w:eastAsia="en-GB"/>
+                <w14:ligatures w14:val="none"/>
+              </w:rPr>
+              <w:t>0.00</w:t>
+            </w:r>
+          </w:p>
+        </w:tc>
+      </w:tr>
+      <w:tr>
+        <w:trPr>
+          <w:trHeight w:val="300"/>
+        </w:trPr>
+        <w:tc>
+          <w:tcPr>
+            <w:tcW w:w="2840" w:type="dxa"/>
+            <w:shd w:val="clear" w:color="auto" w:fill="auto"/>
+            <w:noWrap/>
+            <w:vAlign w:val="bottom"/>
+            <w:hideMark/>
+          </w:tcPr>
+          <w:p>
+            <w:pPr>
+              <w:rPr>
+                <w:rFonts w:eastAsia="Times New Roman"/>
+                <w:color w:val="000000"/>
+                <w:kern w:val="0"/>
+                <w:szCs w:val="24"/>
+                <w:lang w:eastAsia="en-GB"/>
+                <w14:ligatures w14:val="none"/>
+              </w:rPr>
+            </w:pPr>
+            <w:proofErr w:type="spellStart"/>
+            <w:r>
+              <w:rPr>
+                <w:rFonts w:eastAsia="Times New Roman"/>
+                <w:color w:val="000000"/>
+                <w:kern w:val="0"/>
+                <w:szCs w:val="24"/>
+                <w:lang w:eastAsia="en-GB"/>
+                <w14:ligatures w14:val="none"/>
+              </w:rPr>
               <w:t>SPEEDf_EFFICIENCY</w:t>
             </w:r>
             <w:proofErr w:type="spellEnd"/>
@@ -1633,7 +2132,7 @@
         </w:tc>
         <w:tc>
           <w:tcPr>
-            <w:tcW w:w="490" w:type="dxa"/>
+            <w:tcW w:w="960" w:type="dxa"/>
             <w:shd w:val="clear" w:color="auto" w:fill="auto"/>
             <w:noWrap/>
             <w:vAlign w:val="bottom"/>
@@ -1666,40 +2165,40 @@
         </w:tc>
         <w:tc>
           <w:tcPr>
-            <w:tcW w:w="1260" w:type="dxa"/>
-            <w:shd w:val="clear" w:color="auto" w:fill="auto"/>
-            <w:noWrap/>
-            <w:vAlign w:val="bottom"/>
-            <w:hideMark/>
-          </w:tcPr>
-          <w:p>
-            <w:pPr>
-              <w:jc w:val="center"/>
-              <w:rPr>
-                <w:rFonts w:eastAsia="Times New Roman"/>
-                <w:color w:val="000000"/>
-                <w:kern w:val="0"/>
-                <w:szCs w:val="24"/>
-                <w:lang w:eastAsia="en-GB"/>
-                <w14:ligatures w14:val="none"/>
-              </w:rPr>
-            </w:pPr>
-            <w:r>
-              <w:rPr>
-                <w:rFonts w:eastAsia="Times New Roman"/>
-                <w:color w:val="000000"/>
-                <w:kern w:val="0"/>
-                <w:szCs w:val="24"/>
-                <w:lang w:eastAsia="en-GB"/>
-                <w14:ligatures w14:val="none"/>
-              </w:rPr>
-              <w:t>643.89</w:t>
-            </w:r>
-          </w:p>
-        </w:tc>
-        <w:tc>
-          <w:tcPr>
-            <w:tcW w:w="1890" w:type="dxa"/>
+            <w:tcW w:w="1220" w:type="dxa"/>
+            <w:shd w:val="clear" w:color="auto" w:fill="auto"/>
+            <w:noWrap/>
+            <w:vAlign w:val="bottom"/>
+            <w:hideMark/>
+          </w:tcPr>
+          <w:p>
+            <w:pPr>
+              <w:jc w:val="center"/>
+              <w:rPr>
+                <w:rFonts w:eastAsia="Times New Roman"/>
+                <w:color w:val="000000"/>
+                <w:kern w:val="0"/>
+                <w:szCs w:val="24"/>
+                <w:lang w:eastAsia="en-GB"/>
+                <w14:ligatures w14:val="none"/>
+              </w:rPr>
+            </w:pPr>
+            <w:r>
+              <w:rPr>
+                <w:rFonts w:eastAsia="Times New Roman"/>
+                <w:color w:val="000000"/>
+                <w:kern w:val="0"/>
+                <w:szCs w:val="24"/>
+                <w:lang w:eastAsia="en-GB"/>
+                <w14:ligatures w14:val="none"/>
+              </w:rPr>
+              <w:t>602.95</w:t>
+            </w:r>
+          </w:p>
+        </w:tc>
+        <w:tc>
+          <w:tcPr>
+            <w:tcW w:w="1840" w:type="dxa"/>
             <w:shd w:val="clear" w:color="auto" w:fill="auto"/>
             <w:noWrap/>
             <w:vAlign w:val="bottom"/>
@@ -1732,7 +2231,7 @@
         </w:tc>
         <w:tc>
           <w:tcPr>
-            <w:tcW w:w="1620" w:type="dxa"/>
+            <w:tcW w:w="1800" w:type="dxa"/>
             <w:shd w:val="clear" w:color="auto" w:fill="auto"/>
             <w:noWrap/>
             <w:vAlign w:val="bottom"/>
@@ -1764,6 +2263,7 @@
           </w:p>
         </w:tc>
       </w:tr>
+      <w:bookmarkEnd w:id="0"/>
     </w:tbl>
     <w:p/>
     <w:p>
@@ -1964,17 +2464,116 @@
     </w:p>
     <w:p>
       <w:r>
-        <w:br w:type="page"/>
+        <w:rPr>
+          <w:noProof/>
+        </w:rPr>
+        <w:lastRenderedPageBreak/>
+        <w:drawing>
+          <wp:inline distT="0" distB="0" distL="0" distR="0" wp14:anchorId="6AC2AD22" wp14:editId="576AB02A">
+            <wp:extent cx="5886450" cy="4905375"/>
+            <wp:effectExtent l="0" t="0" r="0" b="9525"/>
+            <wp:docPr id="1694431684" name="Picture 1" descr="A graph of a forest cover&#10;&#10;Description automatically generated"/>
+            <wp:cNvGraphicFramePr>
+              <a:graphicFrameLocks xmlns:a="http://schemas.openxmlformats.org/drawingml/2006/main" noChangeAspect="1"/>
+            </wp:cNvGraphicFramePr>
+            <a:graphic xmlns:a="http://schemas.openxmlformats.org/drawingml/2006/main">
+              <a:graphicData uri="http://schemas.openxmlformats.org/drawingml/2006/picture">
+                <pic:pic xmlns:pic="http://schemas.openxmlformats.org/drawingml/2006/picture">
+                  <pic:nvPicPr>
+                    <pic:cNvPr id="1694431684" name="Picture 1" descr="A graph of a forest cover&#10;&#10;Description automatically generated"/>
+                    <pic:cNvPicPr/>
+                  </pic:nvPicPr>
+                  <pic:blipFill>
+                    <a:blip r:embed="rId7" cstate="print">
+                      <a:extLst>
+                        <a:ext uri="{28A0092B-C50C-407E-A947-70E740481C1C}">
+                          <a14:useLocalDpi xmlns:a14="http://schemas.microsoft.com/office/drawing/2010/main" val="0"/>
+                        </a:ext>
+                      </a:extLst>
+                    </a:blip>
+                    <a:stretch>
+                      <a:fillRect/>
+                    </a:stretch>
+                  </pic:blipFill>
+                  <pic:spPr>
+                    <a:xfrm>
+                      <a:off x="0" y="0"/>
+                      <a:ext cx="5888053" cy="4906711"/>
+                    </a:xfrm>
+                    <a:prstGeom prst="rect">
+                      <a:avLst/>
+                    </a:prstGeom>
+                  </pic:spPr>
+                </pic:pic>
+              </a:graphicData>
+            </a:graphic>
+          </wp:inline>
+        </w:drawing>
+      </w:r>
+    </w:p>
+    <w:p/>
+    <w:p>
+      <w:r>
+        <w:rPr>
+          <w:noProof/>
+        </w:rPr>
+        <w:lastRenderedPageBreak/>
+        <w:drawing>
+          <wp:inline distT="0" distB="0" distL="0" distR="0" wp14:anchorId="7294BBD6" wp14:editId="5B57EEA2">
+            <wp:extent cx="5486411" cy="4572009"/>
+            <wp:effectExtent l="0" t="0" r="0" b="0"/>
+            <wp:docPr id="1763088487" name="Picture 2" descr="A graph of a forest cover&#10;&#10;Description automatically generated"/>
+            <wp:cNvGraphicFramePr>
+              <a:graphicFrameLocks xmlns:a="http://schemas.openxmlformats.org/drawingml/2006/main" noChangeAspect="1"/>
+            </wp:cNvGraphicFramePr>
+            <a:graphic xmlns:a="http://schemas.openxmlformats.org/drawingml/2006/main">
+              <a:graphicData uri="http://schemas.openxmlformats.org/drawingml/2006/picture">
+                <pic:pic xmlns:pic="http://schemas.openxmlformats.org/drawingml/2006/picture">
+                  <pic:nvPicPr>
+                    <pic:cNvPr id="1763088487" name="Picture 2" descr="A graph of a forest cover&#10;&#10;Description automatically generated"/>
+                    <pic:cNvPicPr/>
+                  </pic:nvPicPr>
+                  <pic:blipFill>
+                    <a:blip r:embed="rId8" cstate="print">
+                      <a:extLst>
+                        <a:ext uri="{28A0092B-C50C-407E-A947-70E740481C1C}">
+                          <a14:useLocalDpi xmlns:a14="http://schemas.microsoft.com/office/drawing/2010/main" val="0"/>
+                        </a:ext>
+                      </a:extLst>
+                    </a:blip>
+                    <a:stretch>
+                      <a:fillRect/>
+                    </a:stretch>
+                  </pic:blipFill>
+                  <pic:spPr>
+                    <a:xfrm>
+                      <a:off x="0" y="0"/>
+                      <a:ext cx="5486411" cy="4572009"/>
+                    </a:xfrm>
+                    <a:prstGeom prst="rect">
+                      <a:avLst/>
+                    </a:prstGeom>
+                  </pic:spPr>
+                </pic:pic>
+              </a:graphicData>
+            </a:graphic>
+          </wp:inline>
+        </w:drawing>
       </w:r>
     </w:p>
     <w:p>
       <w:r>
+        <w:br w:type="page"/>
+      </w:r>
+    </w:p>
+    <w:p>
+      <w:r>
         <w:lastRenderedPageBreak/>
         <w:t>Figure 4. Distribution of landcover types within 100 meters of collision in the three highest speed zones (60, 70, and 80 km/h).</w:t>
       </w:r>
     </w:p>
     <w:p>
-      <w:commentRangeStart w:id="0"/>
+      <w:commentRangeStart w:id="1"/>
       <w:r>
         <w:rPr>
           <w:noProof/>
@@ -1995,7 +2594,7 @@
                     <pic:cNvPicPr/>
                   </pic:nvPicPr>
                   <pic:blipFill>
-                    <a:blip r:embed="rId7" cstate="print">
+                    <a:blip r:embed="rId9" cstate="print">
                       <a:extLst>
                         <a:ext uri="{28A0092B-C50C-407E-A947-70E740481C1C}">
                           <a14:useLocalDpi xmlns:a14="http://schemas.microsoft.com/office/drawing/2010/main" val="0"/>
@@ -2021,12 +2620,12 @@
           </wp:inline>
         </w:drawing>
       </w:r>
-      <w:commentRangeEnd w:id="0"/>
+      <w:commentRangeEnd w:id="1"/>
       <w:r>
         <w:rPr>
           <w:rStyle w:val="CommentReference"/>
         </w:rPr>
-        <w:commentReference w:id="0"/>
+        <w:commentReference w:id="1"/>
       </w:r>
     </w:p>
     <w:sectPr>
@@ -2041,7 +2640,7 @@
 
 <file path=word/comments.xml><?xml version="1.0" encoding="utf-8"?>
 <w:comments xmlns:wpc="http://schemas.microsoft.com/office/word/2010/wordprocessingCanvas" xmlns:cx="http://schemas.microsoft.com/office/drawing/2014/chartex" xmlns:cx1="http://schemas.microsoft.com/office/drawing/2015/9/8/chartex" xmlns:cx2="http://schemas.microsoft.com/office/drawing/2015/10/21/chartex" xmlns:cx3="http://schemas.microsoft.com/office/drawing/2016/5/9/chartex" xmlns:cx4="http://schemas.microsoft.com/office/drawing/2016/5/10/chartex" xmlns:cx5="http://schemas.microsoft.com/office/drawing/2016/5/11/chartex" xmlns:cx6="http://schemas.microsoft.com/office/drawing/2016/5/12/chartex" xmlns:cx7="http://schemas.microsoft.com/office/drawing/2016/5/13/chartex" xmlns:cx8="http://schemas.microsoft.com/office/drawing/2016/5/14/chartex" xmlns:mc="http://schemas.openxmlformats.org/markup-compatibility/2006" xmlns:aink="http://schemas.microsoft.com/office/drawing/2016/ink" xmlns:am3d="http://schemas.microsoft.com/office/drawing/2017/model3d" xmlns:o="urn:schemas-microsoft-com:office:office" xmlns:oel="http://schemas.microsoft.com/office/2019/extlst" xmlns:r="http://schemas.openxmlformats.org/officeDocument/2006/relationships" xmlns:m="http://schemas.openxmlformats.org/officeDocument/2006/math" xmlns:v="urn:schemas-microsoft-com:vml" xmlns:wp14="http://schemas.microsoft.com/office/word/2010/wordprocessingDrawing" xmlns:wp="http://schemas.openxmlformats.org/drawingml/2006/wordprocessingDrawing" xmlns:w10="urn:schemas-microsoft-com:office:word" xmlns:w="http://schemas.openxmlformats.org/wordprocessingml/2006/main" xmlns:w14="http://schemas.microsoft.com/office/word/2010/wordml" xmlns:w15="http://schemas.microsoft.com/office/word/2012/wordml" xmlns:w16cex="http://schemas.microsoft.com/office/word/2018/wordml/cex" xmlns:w16cid="http://schemas.microsoft.com/office/word/2016/wordml/cid" xmlns:w16="http://schemas.microsoft.com/office/word/2018/wordml" xmlns:w16sdtdh="http://schemas.microsoft.com/office/word/2020/wordml/sdtdatahash" xmlns:w16se="http://schemas.microsoft.com/office/word/2015/wordml/symex" xmlns:wpg="http://schemas.microsoft.com/office/word/2010/wordprocessingGroup" xmlns:wpi="http://schemas.microsoft.com/office/word/2010/wordprocessingInk" xmlns:wne="http://schemas.microsoft.com/office/word/2006/wordml" xmlns:wps="http://schemas.microsoft.com/office/word/2010/wordprocessingShape" mc:Ignorable="w14 w15 w16se w16cid w16 w16cex w16sdtdh wp14">
-  <w:comment w:id="0" w:author="Ashlee Jean Mikkelsen" w:date="2023-11-29T10:39:00Z" w:initials="AM">
+  <w:comment w:id="1" w:author="Ashlee Jean Mikkelsen" w:date="2023-11-29T10:39:00Z" w:initials="AM">
     <w:p>
       <w:pPr>
         <w:pStyle w:val="CommentText"/>

</xml_diff>